<commit_message>
Agregar el final de la documentacion
</commit_message>
<xml_diff>
--- a/doc/Documentation.docx
+++ b/doc/Documentation.docx
@@ -373,6 +373,9 @@
     <w:p>
       <w:pPr>
         <w:pStyle w:val="ListParagraph"/>
+        <w:rPr>
+          <w:lang w:val="en-US"/>
+        </w:rPr>
       </w:pPr>
     </w:p>
     <w:p>
@@ -508,26 +511,18 @@
     <w:p>
       <w:pPr>
         <w:pStyle w:val="ListParagraph"/>
-        <w:numPr>
-          <w:ilvl w:val="0"/>
-          <w:numId w:val="2"/>
-        </w:numPr>
-        <w:rPr>
-          <w:lang w:val="en-US"/>
-        </w:rPr>
-      </w:pPr>
-      <w:r>
-        <w:rPr>
-          <w:lang w:val="en-US"/>
-        </w:rPr>
-        <w:t>Deployment: t</w:t>
-      </w:r>
-      <w:r>
-        <w:rPr>
-          <w:lang w:val="en-US"/>
-        </w:rPr>
-        <w:t>he solution was deployed using Langserve, a deployment tool provided by LangChain, on Railway management.</w:t>
-      </w:r>
+        <w:rPr>
+          <w:lang w:val="en-US"/>
+        </w:rPr>
+      </w:pPr>
+    </w:p>
+    <w:p>
+      <w:pPr>
+        <w:pStyle w:val="ListParagraph"/>
+        <w:rPr>
+          <w:lang w:val="en-US"/>
+        </w:rPr>
+      </w:pPr>
     </w:p>
     <w:p>
       <w:pPr>
@@ -1054,42 +1049,24 @@
           <w:iCs/>
           <w:lang w:val="en-US"/>
         </w:rPr>
-        <w:t>“</w:t>
-      </w:r>
-      <w:r>
-        <w:rPr>
-          <w:b/>
-          <w:bCs/>
+        <w:t>“ValueError</w:t>
+      </w:r>
+      <w:r>
+        <w:rPr>
           <w:i/>
           <w:iCs/>
           <w:lang w:val="en-US"/>
         </w:rPr>
-        <w:t>ValueError</w:t>
-      </w:r>
-      <w:r>
+        <w:t>: Ollama call failed with status code 500. Details: {"error":"llama runner process has terminated: exit status 0xc0000005 "}”</w:t>
+      </w:r>
+    </w:p>
+    <w:p>
+      <w:pPr>
         <w:rPr>
           <w:i/>
           <w:iCs/>
           <w:lang w:val="en-US"/>
         </w:rPr>
-        <w:t>: Ollama call failed with status code 500. Details: {"error":"llama runner process has terminated: exit status 0xc0000005 "}</w:t>
-      </w:r>
-      <w:r>
-        <w:rPr>
-          <w:i/>
-          <w:iCs/>
-          <w:lang w:val="en-US"/>
-        </w:rPr>
-        <w:t>”</w:t>
-      </w:r>
-    </w:p>
-    <w:p>
-      <w:pPr>
-        <w:rPr>
-          <w:i/>
-          <w:iCs/>
-          <w:lang w:val="en-US"/>
-        </w:rPr>
       </w:pPr>
       <w:r>
         <w:rPr>
@@ -1097,13 +1074,6 @@
         </w:rPr>
         <w:t xml:space="preserve"> </w:t>
       </w:r>
-    </w:p>
-    <w:p>
-      <w:pPr>
-        <w:rPr>
-          <w:lang w:val="en-US"/>
-        </w:rPr>
-      </w:pPr>
     </w:p>
     <w:p>
       <w:pPr>
@@ -1241,69 +1211,24 @@
           <w:lang w:val="en-US"/>
         </w:rPr>
       </w:pPr>
-    </w:p>
-    <w:p>
-      <w:pPr>
-        <w:rPr>
-          <w:lang w:val="en-US"/>
-        </w:rPr>
-      </w:pPr>
-    </w:p>
-    <w:p>
-      <w:pPr>
-        <w:rPr>
-          <w:lang w:val="en-US"/>
-        </w:rPr>
-      </w:pPr>
-    </w:p>
-    <w:p>
-      <w:pPr>
-        <w:rPr>
-          <w:lang w:val="en-US"/>
-        </w:rPr>
-      </w:pPr>
-    </w:p>
-    <w:p>
-      <w:pPr>
-        <w:rPr>
-          <w:lang w:val="en-US"/>
-        </w:rPr>
-      </w:pPr>
-    </w:p>
-    <w:p>
-      <w:pPr>
-        <w:rPr>
-          <w:lang w:val="en-US"/>
-        </w:rPr>
-      </w:pPr>
-    </w:p>
-    <w:p>
-      <w:pPr>
-        <w:rPr>
-          <w:lang w:val="en-US"/>
-        </w:rPr>
-      </w:pPr>
-    </w:p>
-    <w:p>
-      <w:pPr>
-        <w:rPr>
-          <w:lang w:val="en-US"/>
-        </w:rPr>
-      </w:pPr>
-    </w:p>
-    <w:p>
-      <w:pPr>
-        <w:rPr>
-          <w:lang w:val="en-US"/>
-        </w:rPr>
-      </w:pPr>
-    </w:p>
-    <w:p>
-      <w:pPr>
-        <w:rPr>
-          <w:lang w:val="en-US"/>
-        </w:rPr>
-      </w:pPr>
+      <w:r>
+        <w:rPr>
+          <w:lang w:val="en-US"/>
+        </w:rPr>
+        <w:t xml:space="preserve">I didn’t have time to deploy </w:t>
+      </w:r>
+      <w:r>
+        <w:rPr>
+          <w:lang w:val="en-US"/>
+        </w:rPr>
+        <w:t>it</w:t>
+      </w:r>
+      <w:r>
+        <w:rPr>
+          <w:lang w:val="en-US"/>
+        </w:rPr>
+        <w:t xml:space="preserve"> using Langserve, a deployment tool provided by LangChain, on Railway management.</w:t>
+      </w:r>
     </w:p>
     <w:p>
       <w:pPr>
@@ -1374,7 +1299,6 @@
           <w:noProof/>
           <w:lang w:val="en-US"/>
         </w:rPr>
-        <w:lastRenderedPageBreak/>
         <w:drawing>
           <wp:inline distT="0" distB="0" distL="0" distR="0" wp14:anchorId="0765998D" wp14:editId="5AEB0A2B">
             <wp:extent cx="5431761" cy="5095875"/>
@@ -1725,7 +1649,14 @@
         <w:rPr>
           <w:lang w:val="en-US"/>
         </w:rPr>
-        <w:t xml:space="preserve">going to be stored in the vector database after </w:t>
+        <w:t xml:space="preserve">going to be stored in the vector database </w:t>
+      </w:r>
+      <w:r>
+        <w:rPr>
+          <w:lang w:val="en-US"/>
+        </w:rPr>
+        <w:lastRenderedPageBreak/>
+        <w:t xml:space="preserve">after </w:t>
       </w:r>
       <w:r>
         <w:rPr>
@@ -1787,13 +1718,19 @@
         <w:rPr>
           <w:lang w:val="en-US"/>
         </w:rPr>
-        <w:t>Apart from this, we have user interaction. The user interacts with the chatbot</w:t>
-      </w:r>
-      <w:r>
-        <w:rPr>
-          <w:lang w:val="en-US"/>
-        </w:rPr>
-        <w:t xml:space="preserve"> through …. </w:t>
+        <w:t>Apart from this, we have user interaction</w:t>
+      </w:r>
+      <w:r>
+        <w:rPr>
+          <w:lang w:val="en-US"/>
+        </w:rPr>
+        <w:t>.</w:t>
+      </w:r>
+      <w:r>
+        <w:rPr>
+          <w:lang w:val="en-US"/>
+        </w:rPr>
+        <w:t xml:space="preserve"> </w:t>
       </w:r>
       <w:r>
         <w:rPr>
@@ -1829,14 +1766,7 @@
         <w:rPr>
           <w:lang w:val="en-US"/>
         </w:rPr>
-        <w:t xml:space="preserve">ledge base. All the website information </w:t>
-      </w:r>
-      <w:r>
-        <w:rPr>
-          <w:lang w:val="en-US"/>
-        </w:rPr>
-        <w:lastRenderedPageBreak/>
-        <w:t xml:space="preserve">was stored here in the form of embeddings and </w:t>
+        <w:t xml:space="preserve">ledge base. All the website information was stored here in the form of embeddings and </w:t>
       </w:r>
       <w:r>
         <w:rPr>
@@ -1950,21 +1880,14 @@
         <w:rPr>
           <w:lang w:val="en-US"/>
         </w:rPr>
-        <w:t xml:space="preserve"> The generated answer is sent back to the user </w:t>
-      </w:r>
-      <w:r>
-        <w:rPr>
-          <w:lang w:val="en-US"/>
-        </w:rPr>
-        <w:t>through the …</w:t>
-      </w:r>
-    </w:p>
-    <w:p>
-      <w:pPr>
-        <w:rPr>
-          <w:lang w:val="en-US"/>
-        </w:rPr>
-      </w:pPr>
+        <w:t xml:space="preserve"> The generated answer is sent back to the user</w:t>
+      </w:r>
+      <w:r>
+        <w:rPr>
+          <w:lang w:val="en-US"/>
+        </w:rPr>
+        <w:t>.</w:t>
+      </w:r>
     </w:p>
     <w:p>
       <w:pPr>
@@ -2138,90 +2061,6 @@
     <w:p>
       <w:pPr>
         <w:rPr>
-          <w:lang w:val="en-US"/>
-        </w:rPr>
-      </w:pPr>
-    </w:p>
-    <w:p>
-      <w:pPr>
-        <w:rPr>
-          <w:lang w:val="en-US"/>
-        </w:rPr>
-      </w:pPr>
-    </w:p>
-    <w:p>
-      <w:pPr>
-        <w:rPr>
-          <w:lang w:val="en-US"/>
-        </w:rPr>
-      </w:pPr>
-    </w:p>
-    <w:p>
-      <w:pPr>
-        <w:rPr>
-          <w:lang w:val="en-US"/>
-        </w:rPr>
-      </w:pPr>
-    </w:p>
-    <w:p>
-      <w:pPr>
-        <w:rPr>
-          <w:lang w:val="en-US"/>
-        </w:rPr>
-      </w:pPr>
-    </w:p>
-    <w:p>
-      <w:pPr>
-        <w:rPr>
-          <w:lang w:val="en-US"/>
-        </w:rPr>
-      </w:pPr>
-    </w:p>
-    <w:p>
-      <w:pPr>
-        <w:rPr>
-          <w:lang w:val="en-US"/>
-        </w:rPr>
-      </w:pPr>
-    </w:p>
-    <w:p>
-      <w:pPr>
-        <w:rPr>
-          <w:lang w:val="en-US"/>
-        </w:rPr>
-      </w:pPr>
-    </w:p>
-    <w:p>
-      <w:pPr>
-        <w:rPr>
-          <w:lang w:val="en-US"/>
-        </w:rPr>
-      </w:pPr>
-    </w:p>
-    <w:p>
-      <w:pPr>
-        <w:rPr>
-          <w:lang w:val="en-US"/>
-        </w:rPr>
-      </w:pPr>
-    </w:p>
-    <w:p>
-      <w:pPr>
-        <w:rPr>
-          <w:lang w:val="en-US"/>
-        </w:rPr>
-      </w:pPr>
-    </w:p>
-    <w:p>
-      <w:pPr>
-        <w:rPr>
-          <w:lang w:val="en-US"/>
-        </w:rPr>
-      </w:pPr>
-    </w:p>
-    <w:p>
-      <w:pPr>
-        <w:rPr>
           <w:sz w:val="32"/>
           <w:szCs w:val="32"/>
           <w:u w:val="single"/>
@@ -2235,6 +2074,7 @@
           <w:u w:val="single"/>
           <w:lang w:val="en-US"/>
         </w:rPr>
+        <w:lastRenderedPageBreak/>
         <w:t>Bibliography</w:t>
       </w:r>
     </w:p>
@@ -4819,6 +4659,7 @@
   <w:style w:type="character" w:default="1" w:styleId="DefaultParagraphFont">
     <w:name w:val="Default Paragraph Font"/>
     <w:uiPriority w:val="1"/>
+    <w:semiHidden/>
     <w:unhideWhenUsed/>
   </w:style>
   <w:style w:type="table" w:default="1" w:styleId="TableNormal">

</xml_diff>